<commit_message>
Answering question which are requested and written in .docx
</commit_message>
<xml_diff>
--- a/docs/Regression+Subjective+Questions.docx
+++ b/docs/Regression+Subjective+Questions.docx
@@ -125,6 +125,30 @@
           <w:szCs w:val="22"/>
         </w:rPr>
       </w:pPr>
+      <w:r>
+        <w:rPr>
+          <w:b w:val="0"/>
+          <w:sz w:val="22"/>
+          <w:szCs w:val="22"/>
+        </w:rPr>
+        <w:t>Categorical variables such as season, holiday status, and weather situation significantly influence the demand for shared bikes. For instance, certain seasons may see higher usage due to favorable weather conditions, while holidays might affect daily commuting patterns, leading to variations in bike demand.</w:t>
+      </w:r>
+      <w:r>
+        <w:rPr>
+          <w:b w:val="0"/>
+          <w:sz w:val="22"/>
+          <w:szCs w:val="22"/>
+        </w:rPr>
+        <w:br/>
+      </w:r>
+      <w:r>
+        <w:rPr>
+          <w:b w:val="0"/>
+          <w:sz w:val="22"/>
+          <w:szCs w:val="22"/>
+        </w:rPr>
+        <w:t>Understanding these categorical influences is crucial for accurately modeling and predicting bike-sharing demand.</w:t>
+      </w:r>
     </w:p>
     <w:p>
       <w:pPr>
@@ -269,6 +293,55 @@
           <w:szCs w:val="22"/>
         </w:rPr>
       </w:pPr>
+      <w:r>
+        <w:rPr>
+          <w:b w:val="0"/>
+          <w:sz w:val="22"/>
+          <w:szCs w:val="22"/>
+        </w:rPr>
+        <w:t xml:space="preserve">Using </w:t>
+      </w:r>
+      <w:proofErr w:type="spellStart"/>
+      <w:r>
+        <w:rPr>
+          <w:bCs w:val="0"/>
+          <w:sz w:val="22"/>
+          <w:szCs w:val="22"/>
+        </w:rPr>
+        <w:t>drop_first</w:t>
+      </w:r>
+      <w:proofErr w:type="spellEnd"/>
+      <w:r>
+        <w:rPr>
+          <w:bCs w:val="0"/>
+          <w:sz w:val="22"/>
+          <w:szCs w:val="22"/>
+        </w:rPr>
+        <w:t>=True</w:t>
+      </w:r>
+      <w:r>
+        <w:rPr>
+          <w:b w:val="0"/>
+          <w:sz w:val="22"/>
+          <w:szCs w:val="22"/>
+        </w:rPr>
+        <w:t xml:space="preserve"> during dummy variable creation is essential to avoid multicollinearity in regression models. By dropping the first category, we prevent the dummy variables from being perfectly collinear, ensuring that the model can uniquely estimate the effect of each category without redundancy. This practice leads to more stable and interpretable regression coefficients.</w:t>
+      </w:r>
+    </w:p>
+    <w:p>
+      <w:pPr>
+        <w:pStyle w:val="Heading1"/>
+        <w:pBdr>
+          <w:bottom w:val="single" w:sz="6" w:space="1" w:color="000000"/>
+        </w:pBdr>
+        <w:spacing w:before="20"/>
+        <w:ind w:left="0"/>
+        <w:rPr>
+          <w:b w:val="0"/>
+          <w:sz w:val="22"/>
+          <w:szCs w:val="22"/>
+        </w:rPr>
+      </w:pPr>
     </w:p>
     <w:p>
       <w:pPr>
@@ -351,6 +424,32 @@
           <w:szCs w:val="22"/>
         </w:rPr>
       </w:pPr>
+      <w:r>
+        <w:rPr>
+          <w:b w:val="0"/>
+          <w:sz w:val="22"/>
+          <w:szCs w:val="22"/>
+        </w:rPr>
+        <w:t xml:space="preserve">Looking at pair plot among numerical variables, casual, and registered columns has highest correlation. But </w:t>
+      </w:r>
+      <w:proofErr w:type="spellStart"/>
+      <w:r>
+        <w:rPr>
+          <w:b w:val="0"/>
+          <w:sz w:val="22"/>
+          <w:szCs w:val="22"/>
+        </w:rPr>
+        <w:t>Cnt</w:t>
+      </w:r>
+      <w:proofErr w:type="spellEnd"/>
+      <w:r>
+        <w:rPr>
+          <w:b w:val="0"/>
+          <w:sz w:val="22"/>
+          <w:szCs w:val="22"/>
+        </w:rPr>
+        <w:t xml:space="preserve"> is sum of casual and registered column if we skip this two columns Temperature looks like a highest correlation variable to target variable.</w:t>
+      </w:r>
     </w:p>
     <w:p>
       <w:pPr>
@@ -461,6 +560,92 @@
         <w:spacing w:line="256" w:lineRule="auto"/>
         <w:ind w:right="164"/>
       </w:pPr>
+      <w:r>
+        <w:t>After building the linear regression model, the following steps are typically taken to validate its</w:t>
+      </w:r>
+      <w:r>
+        <w:t xml:space="preserve"> </w:t>
+      </w:r>
+      <w:r>
+        <w:t>assumptions:</w:t>
+      </w:r>
+      <w:r>
+        <w:br/>
+        <w:t xml:space="preserve">* </w:t>
+      </w:r>
+      <w:r>
+        <w:rPr>
+          <w:b/>
+          <w:bCs/>
+        </w:rPr>
+        <w:t>Linearity:</w:t>
+      </w:r>
+      <w:r>
+        <w:t xml:space="preserve"> Checking scatter plots of residuals versus predicted values to ensure no obvious patterns, indicating a linear relationship.</w:t>
+      </w:r>
+      <w:r>
+        <w:br/>
+        <w:t xml:space="preserve">* </w:t>
+      </w:r>
+      <w:r>
+        <w:rPr>
+          <w:b/>
+          <w:bCs/>
+        </w:rPr>
+        <w:t>Homoscedasticity:</w:t>
+      </w:r>
+      <w:r>
+        <w:t xml:space="preserve"> Assessing whether residuals have constant variance across all levels of the independent variables.</w:t>
+      </w:r>
+      <w:r>
+        <w:br/>
+        <w:t xml:space="preserve">* </w:t>
+      </w:r>
+      <w:r>
+        <w:rPr>
+          <w:b/>
+          <w:bCs/>
+        </w:rPr>
+        <w:t>Normality of Residuals:</w:t>
+      </w:r>
+      <w:r>
+        <w:t xml:space="preserve"> Using Q-Q plots or statistical tests to confirm that residuals are approximately normally distributed.</w:t>
+      </w:r>
+      <w:r>
+        <w:br/>
+        <w:t xml:space="preserve">* </w:t>
+      </w:r>
+      <w:r>
+        <w:rPr>
+          <w:b/>
+          <w:bCs/>
+        </w:rPr>
+        <w:t>Independence:</w:t>
+      </w:r>
+      <w:r>
+        <w:t xml:space="preserve"> Ensuring that residuals are independent, particularly in time series data, by analyzing autocorrelation plots.</w:t>
+      </w:r>
+      <w:r>
+        <w:br/>
+        <w:t xml:space="preserve">* </w:t>
+      </w:r>
+      <w:r>
+        <w:rPr>
+          <w:b/>
+          <w:bCs/>
+        </w:rPr>
+        <w:t>Multicollinearity:</w:t>
+      </w:r>
+      <w:r>
+        <w:t xml:space="preserve"> Calculating Variance Inflation Factor (VIF) for predictors to detect </w:t>
+      </w:r>
+      <w:r>
+        <w:lastRenderedPageBreak/>
+        <w:t>multicollinearity issues.</w:t>
+      </w:r>
+      <w:r>
+        <w:br/>
+      </w:r>
     </w:p>
     <w:p>
       <w:pPr>
@@ -552,6 +737,41 @@
           <w:szCs w:val="22"/>
         </w:rPr>
       </w:pPr>
+      <w:r>
+        <w:rPr>
+          <w:b w:val="0"/>
+          <w:sz w:val="22"/>
+          <w:szCs w:val="22"/>
+        </w:rPr>
+        <w:t>Top 3 features contributing significantly towards explaining the demand of the shared bikes are as follow:</w:t>
+      </w:r>
+      <w:r>
+        <w:rPr>
+          <w:b w:val="0"/>
+          <w:sz w:val="22"/>
+          <w:szCs w:val="22"/>
+        </w:rPr>
+        <w:br/>
+        <w:t>1. Humidity</w:t>
+      </w:r>
+      <w:r>
+        <w:rPr>
+          <w:b w:val="0"/>
+          <w:sz w:val="22"/>
+          <w:szCs w:val="22"/>
+        </w:rPr>
+        <w:br/>
+        <w:t>2. Temperature</w:t>
+      </w:r>
+      <w:r>
+        <w:rPr>
+          <w:b w:val="0"/>
+          <w:sz w:val="22"/>
+          <w:szCs w:val="22"/>
+        </w:rPr>
+        <w:br/>
+        <w:t xml:space="preserve">3. Wind Speed </w:t>
+      </w:r>
     </w:p>
     <w:p>
       <w:pPr>
@@ -930,7 +1150,6 @@
           <w:sz w:val="22"/>
           <w:szCs w:val="22"/>
         </w:rPr>
-        <w:lastRenderedPageBreak/>
         <w:br/>
       </w:r>
       <w:r>
@@ -1424,6 +1643,7 @@
           <w:sz w:val="22"/>
           <w:szCs w:val="22"/>
         </w:rPr>
+        <w:lastRenderedPageBreak/>
         <w:t>Linear regression uses techniques like Ordinary Least Squares (OLS) to find best values of coefficients.</w:t>
       </w:r>
     </w:p>
@@ -1631,7 +1851,6 @@
         <w:rPr>
           <w:noProof/>
         </w:rPr>
-        <w:lastRenderedPageBreak/>
         <w:drawing>
           <wp:inline distT="0" distB="0" distL="0" distR="0" wp14:anchorId="214735F3" wp14:editId="2BD8B710">
             <wp:extent cx="5715000" cy="3895725"/>
@@ -1719,7 +1938,16 @@
           <w:sz w:val="22"/>
           <w:szCs w:val="22"/>
         </w:rPr>
-        <w:t>This illustrates how relying solely on summary statistics can be misleading, as different datasets with similar metrics can exhibit vastly different distributions and relationships. Visualization ensures a better understanding of the data's true characteristics.</w:t>
+        <w:t xml:space="preserve">This illustrates how relying solely on summary statistics can be misleading, as different datasets </w:t>
+      </w:r>
+      <w:r>
+        <w:rPr>
+          <w:bCs w:val="0"/>
+          <w:sz w:val="22"/>
+          <w:szCs w:val="22"/>
+        </w:rPr>
+        <w:lastRenderedPageBreak/>
+        <w:t>with similar metrics can exhibit vastly different distributions and relationships. Visualization ensures a better understanding of the data's true characteristics.</w:t>
       </w:r>
     </w:p>
     <w:p>
@@ -2173,16 +2401,7 @@
           <w:sz w:val="22"/>
           <w:szCs w:val="22"/>
         </w:rPr>
-        <w:t xml:space="preserve"> in assessing how well regression model </w:t>
-      </w:r>
-      <w:r>
-        <w:rPr>
-          <w:b w:val="0"/>
-          <w:sz w:val="22"/>
-          <w:szCs w:val="22"/>
-        </w:rPr>
-        <w:lastRenderedPageBreak/>
-        <w:t>explains variability of the data.</w:t>
+        <w:t xml:space="preserve"> in assessing how well regression model explains variability of the data.</w:t>
       </w:r>
     </w:p>
     <w:p>
@@ -2463,7 +2682,31 @@
           <w:sz w:val="22"/>
           <w:szCs w:val="22"/>
         </w:rPr>
-        <w:t xml:space="preserve">*   </w:t>
+        <w:t>*   Interpretability:</w:t>
+      </w:r>
+      <w:r>
+        <w:rPr>
+          <w:b w:val="0"/>
+          <w:sz w:val="22"/>
+          <w:szCs w:val="22"/>
+        </w:rPr>
+        <w:t xml:space="preserve"> Scaled data allows for more meaningful comparisons between coefficients, aiding in understanding feature importance.</w:t>
+      </w:r>
+      <w:r>
+        <w:rPr>
+          <w:b w:val="0"/>
+          <w:sz w:val="22"/>
+          <w:szCs w:val="22"/>
+        </w:rPr>
+        <w:br/>
+      </w:r>
+      <w:r>
+        <w:rPr>
+          <w:b w:val="0"/>
+          <w:sz w:val="22"/>
+          <w:szCs w:val="22"/>
+        </w:rPr>
+        <w:br/>
       </w:r>
       <w:r>
         <w:rPr>
@@ -2471,31 +2714,7 @@
           <w:sz w:val="22"/>
           <w:szCs w:val="22"/>
         </w:rPr>
-        <w:t>Interpretability:</w:t>
-      </w:r>
-      <w:r>
-        <w:rPr>
-          <w:b w:val="0"/>
-          <w:sz w:val="22"/>
-          <w:szCs w:val="22"/>
-        </w:rPr>
-        <w:t xml:space="preserve"> Scaled data allows for more meaningful comparisons between coefficients, aiding in understanding feature importance.</w:t>
-      </w:r>
-      <w:r>
-        <w:rPr>
-          <w:b w:val="0"/>
-          <w:sz w:val="22"/>
-          <w:szCs w:val="22"/>
-        </w:rPr>
-        <w:br/>
-      </w:r>
-      <w:r>
-        <w:rPr>
-          <w:b w:val="0"/>
-          <w:sz w:val="22"/>
-          <w:szCs w:val="22"/>
-        </w:rPr>
-        <w:br/>
+        <w:t>Normalized Scaling vs. Standardized Scaling</w:t>
       </w:r>
       <w:r>
         <w:rPr>
@@ -2503,7 +2722,7 @@
           <w:sz w:val="22"/>
           <w:szCs w:val="22"/>
         </w:rPr>
-        <w:t>Normalized Scaling vs. Standardized Scaling</w:t>
+        <w:br/>
       </w:r>
       <w:r>
         <w:rPr>
@@ -2511,14 +2730,6 @@
           <w:sz w:val="22"/>
           <w:szCs w:val="22"/>
         </w:rPr>
-        <w:br/>
-      </w:r>
-      <w:r>
-        <w:rPr>
-          <w:bCs w:val="0"/>
-          <w:sz w:val="22"/>
-          <w:szCs w:val="22"/>
-        </w:rPr>
         <w:t>Normalization (Min-Max Scaling):</w:t>
       </w:r>
       <w:r>
@@ -2557,6 +2768,7 @@
         <w:rPr>
           <w:noProof/>
         </w:rPr>
+        <w:lastRenderedPageBreak/>
         <w:drawing>
           <wp:inline distT="0" distB="0" distL="0" distR="0" wp14:anchorId="242EA914" wp14:editId="5D8EFD2C">
             <wp:extent cx="2793689" cy="662725"/>
@@ -2854,16 +3066,7 @@
           <w:sz w:val="22"/>
           <w:szCs w:val="22"/>
         </w:rPr>
-        <w:t xml:space="preserve">Variance Inflation Factor (VIF) measures how much the variance of a regression coefficient is </w:t>
-      </w:r>
-      <w:r>
-        <w:rPr>
-          <w:b w:val="0"/>
-          <w:sz w:val="22"/>
-          <w:szCs w:val="22"/>
-        </w:rPr>
-        <w:lastRenderedPageBreak/>
-        <w:t>inflated due to collinearity with other predictors.</w:t>
+        <w:t>Variance Inflation Factor (VIF) measures how much the variance of a regression coefficient is inflated due to collinearity with other predictors.</w:t>
       </w:r>
       <w:r>
         <w:rPr>
@@ -3009,15 +3212,7 @@
           <w:sz w:val="22"/>
           <w:szCs w:val="22"/>
         </w:rPr>
-        <w:t xml:space="preserve"> </w:t>
-      </w:r>
-      <w:r>
-        <w:rPr>
-          <w:b w:val="0"/>
-          <w:sz w:val="22"/>
-          <w:szCs w:val="22"/>
-        </w:rPr>
-        <w:t xml:space="preserve">​is coefficient of determination from regressing </w:t>
+        <w:t xml:space="preserve"> ​is coefficient of determination from regressing </w:t>
       </w:r>
       <w:r>
         <w:rPr>
@@ -3274,7 +3469,16 @@
           <w:sz w:val="22"/>
           <w:szCs w:val="22"/>
         </w:rPr>
-        <w:t>theoretical distribution, points will lie along a straight line. If there are deviations from straight line, it indicates that data does not follow expected distribution.</w:t>
+        <w:t xml:space="preserve">theoretical distribution, points will lie along a straight line. If there are deviations from straight line, </w:t>
+      </w:r>
+      <w:r>
+        <w:rPr>
+          <w:b w:val="0"/>
+          <w:sz w:val="22"/>
+          <w:szCs w:val="22"/>
+        </w:rPr>
+        <w:lastRenderedPageBreak/>
+        <w:t>it indicates that data does not follow expected distribution.</w:t>
       </w:r>
       <w:r>
         <w:rPr>
@@ -4020,6 +4224,7 @@
   <w:style w:type="character" w:default="1" w:styleId="DefaultParagraphFont">
     <w:name w:val="Default Paragraph Font"/>
     <w:uiPriority w:val="1"/>
+    <w:semiHidden/>
     <w:unhideWhenUsed/>
   </w:style>
   <w:style w:type="table" w:default="1" w:styleId="TableNormal">

</xml_diff>